<commit_message>
add flash to demo
</commit_message>
<xml_diff>
--- a/application/archive/media.docx
+++ b/application/archive/media.docx
@@ -1871,10 +1871,26 @@
           <w:sz w:val="24"/>
           <w:szCs w:val="22"/>
         </w:rPr>
-        <w:t>Word/PPT, Photoshop, Audition, Camtasia, Premiere</w:t>
+        <w:t xml:space="preserve">Word/PPT, Photoshop, Audition, Camtasia, </w:t>
+      </w:r>
+      <w:r>
+        <w:rPr>
+          <w:rFonts w:ascii="Calibri" w:hAnsi="Calibri"/>
+          <w:sz w:val="24"/>
+          <w:szCs w:val="22"/>
+        </w:rPr>
+        <w:t xml:space="preserve">Flash, </w:t>
       </w:r>
       <w:bookmarkStart w:id="0" w:name="_GoBack"/>
       <w:bookmarkEnd w:id="0"/>
+      <w:r>
+        <w:rPr>
+          <w:rFonts w:ascii="Calibri" w:hAnsi="Calibri"/>
+          <w:sz w:val="24"/>
+          <w:szCs w:val="22"/>
+        </w:rPr>
+        <w:t>Premiere</w:t>
+      </w:r>
     </w:p>
     <w:p>
       <w:pPr>

</xml_diff>